<commit_message>
dont fuck it up again pls
</commit_message>
<xml_diff>
--- a/Minesweeper.docx
+++ b/Minesweeper.docx
@@ -5,7 +5,9 @@
     <w:sdt>
       <w:sdtPr>
         <w:rPr>
+          <w:rFonts w:eastAsiaTheme="minorHAnsi"/>
           <w:color w:val="5B9BD5" w:themeColor="accent1"/>
+          <w:lang w:eastAsia="en-US"/>
         </w:rPr>
         <w:id w:val="1943791337"/>
         <w:docPartObj>
@@ -15,12 +17,10 @@
       </w:sdtPr>
       <w:sdtEndPr>
         <w:rPr>
-          <w:rFonts w:eastAsiaTheme="minorHAnsi"/>
           <w:color w:val="auto"/>
           <w:sz w:val="44"/>
           <w:szCs w:val="44"/>
           <w:u w:val="single"/>
-          <w:lang w:eastAsia="en-US"/>
         </w:rPr>
       </w:sdtEndPr>
       <w:sdtContent>
@@ -163,6 +163,7 @@
             <w:dataBinding w:prefixMappings="xmlns:ns0='http://purl.org/dc/elements/1.1/' xmlns:ns1='http://schemas.openxmlformats.org/package/2006/metadata/core-properties' " w:xpath="/ns1:coreProperties[1]/ns0:subject[1]" w:storeItemID="{6C3C8BC8-F283-45AE-878A-BAB7291924A1}"/>
             <w:text/>
           </w:sdtPr>
+          <w:sdtEndPr/>
           <w:sdtContent>
             <w:p>
               <w:pPr>
@@ -277,6 +278,7 @@
                                     <w:calendar w:val="gregorian"/>
                                   </w:date>
                                 </w:sdtPr>
+                                <w:sdtEndPr/>
                                 <w:sdtContent>
                                   <w:p>
                                     <w:pPr>
@@ -322,6 +324,7 @@
                                     <w:dataBinding w:prefixMappings="xmlns:ns0='http://schemas.openxmlformats.org/officeDocument/2006/extended-properties' " w:xpath="/ns0:Properties[1]/ns0:Company[1]" w:storeItemID="{6668398D-A668-4E3E-A5EB-62B293D839F1}"/>
                                     <w:text/>
                                   </w:sdtPr>
+                                  <w:sdtEndPr/>
                                   <w:sdtContent>
                                     <w:r>
                                       <w:rPr>
@@ -352,6 +355,7 @@
                                     <w:dataBinding w:prefixMappings="xmlns:ns0='http://schemas.microsoft.com/office/2006/coverPageProps' " w:xpath="/ns0:CoverPageProperties[1]/ns0:CompanyAddress[1]" w:storeItemID="{55AF091B-3C7A-41E3-B477-F2FDAA23CFDA}"/>
                                     <w:text/>
                                   </w:sdtPr>
+                                  <w:sdtEndPr/>
                                   <w:sdtContent>
                                     <w:r>
                                       <w:rPr>
@@ -603,6 +607,13 @@
     </w:sdt>
     <w:sdt>
       <w:sdtPr>
+        <w:rPr>
+          <w:rFonts w:asciiTheme="minorHAnsi" w:eastAsiaTheme="minorHAnsi" w:hAnsiTheme="minorHAnsi" w:cstheme="minorBidi"/>
+          <w:color w:val="auto"/>
+          <w:sz w:val="22"/>
+          <w:szCs w:val="22"/>
+          <w:lang w:eastAsia="en-US"/>
+        </w:rPr>
         <w:id w:val="1608309457"/>
         <w:docPartObj>
           <w:docPartGallery w:val="Table of Contents"/>
@@ -611,13 +622,8 @@
       </w:sdtPr>
       <w:sdtEndPr>
         <w:rPr>
-          <w:rFonts w:asciiTheme="minorHAnsi" w:eastAsiaTheme="minorHAnsi" w:hAnsiTheme="minorHAnsi" w:cstheme="minorBidi"/>
           <w:b/>
           <w:bCs/>
-          <w:color w:val="auto"/>
-          <w:sz w:val="22"/>
-          <w:szCs w:val="22"/>
-          <w:lang w:eastAsia="en-US"/>
         </w:rPr>
       </w:sdtEndPr>
       <w:sdtContent>
@@ -649,7 +655,7 @@
           <w:r>
             <w:fldChar w:fldCharType="separate"/>
           </w:r>
-          <w:hyperlink w:anchor="_Toc516229633" w:history="1">
+          <w:hyperlink w:anchor="_Toc517342810" w:history="1">
             <w:r>
               <w:rPr>
                 <w:rStyle w:val="Hyperlink"/>
@@ -676,7 +682,7 @@
                 <w:noProof/>
                 <w:webHidden/>
               </w:rPr>
-              <w:instrText xml:space="preserve"> PAGEREF _Toc516229633 \h </w:instrText>
+              <w:instrText xml:space="preserve"> PAGEREF _Toc517342810 \h </w:instrText>
             </w:r>
             <w:r>
               <w:rPr>
@@ -718,7 +724,7 @@
               <w:noProof/>
             </w:rPr>
           </w:pPr>
-          <w:hyperlink w:anchor="_Toc516229634" w:history="1">
+          <w:hyperlink w:anchor="_Toc517342811" w:history="1">
             <w:r>
               <w:rPr>
                 <w:rStyle w:val="Hyperlink"/>
@@ -745,7 +751,7 @@
                 <w:noProof/>
                 <w:webHidden/>
               </w:rPr>
-              <w:instrText xml:space="preserve"> PAGEREF _Toc516229634 \h </w:instrText>
+              <w:instrText xml:space="preserve"> PAGEREF _Toc517342811 \h </w:instrText>
             </w:r>
             <w:r>
               <w:rPr>
@@ -787,7 +793,7 @@
               <w:noProof/>
             </w:rPr>
           </w:pPr>
-          <w:hyperlink w:anchor="_Toc516229635" w:history="1">
+          <w:hyperlink w:anchor="_Toc517342812" w:history="1">
             <w:r>
               <w:rPr>
                 <w:rStyle w:val="Hyperlink"/>
@@ -814,7 +820,7 @@
                 <w:noProof/>
                 <w:webHidden/>
               </w:rPr>
-              <w:instrText xml:space="preserve"> PAGEREF _Toc516229635 \h </w:instrText>
+              <w:instrText xml:space="preserve"> PAGEREF _Toc517342812 \h </w:instrText>
             </w:r>
             <w:r>
               <w:rPr>
@@ -856,7 +862,7 @@
               <w:noProof/>
             </w:rPr>
           </w:pPr>
-          <w:hyperlink w:anchor="_Toc516229636" w:history="1">
+          <w:hyperlink w:anchor="_Toc517342813" w:history="1">
             <w:r>
               <w:rPr>
                 <w:rStyle w:val="Hyperlink"/>
@@ -883,7 +889,7 @@
                 <w:noProof/>
                 <w:webHidden/>
               </w:rPr>
-              <w:instrText xml:space="preserve"> PAGEREF _Toc516229636 \h </w:instrText>
+              <w:instrText xml:space="preserve"> PAGEREF _Toc517342813 \h </w:instrText>
             </w:r>
             <w:r>
               <w:rPr>
@@ -925,7 +931,7 @@
               <w:noProof/>
             </w:rPr>
           </w:pPr>
-          <w:hyperlink w:anchor="_Toc516229637" w:history="1">
+          <w:hyperlink w:anchor="_Toc517342814" w:history="1">
             <w:r>
               <w:rPr>
                 <w:rStyle w:val="Hyperlink"/>
@@ -952,7 +958,7 @@
                 <w:noProof/>
                 <w:webHidden/>
               </w:rPr>
-              <w:instrText xml:space="preserve"> PAGEREF _Toc516229637 \h </w:instrText>
+              <w:instrText xml:space="preserve"> PAGEREF _Toc517342814 \h </w:instrText>
             </w:r>
             <w:r>
               <w:rPr>
@@ -994,27 +1000,13 @@
               <w:noProof/>
             </w:rPr>
           </w:pPr>
-          <w:hyperlink w:anchor="_Toc516229638" w:history="1">
+          <w:hyperlink w:anchor="_Toc517342815" w:history="1">
             <w:r>
               <w:rPr>
                 <w:rStyle w:val="Hyperlink"/>
                 <w:noProof/>
               </w:rPr>
-              <w:t>4D - Min</w:t>
-            </w:r>
-            <w:r>
-              <w:rPr>
-                <w:rStyle w:val="Hyperlink"/>
-                <w:noProof/>
-              </w:rPr>
-              <w:t>e</w:t>
-            </w:r>
-            <w:r>
-              <w:rPr>
-                <w:rStyle w:val="Hyperlink"/>
-                <w:noProof/>
-              </w:rPr>
-              <w:t>sweeper</w:t>
+              <w:t>4D – Minesweeper</w:t>
             </w:r>
             <w:r>
               <w:rPr>
@@ -1035,7 +1027,7 @@
                 <w:noProof/>
                 <w:webHidden/>
               </w:rPr>
-              <w:instrText xml:space="preserve"> PAGEREF _Toc516229638 \h </w:instrText>
+              <w:instrText xml:space="preserve"> PAGEREF _Toc517342815 \h </w:instrText>
             </w:r>
             <w:r>
               <w:rPr>
@@ -1192,6 +1184,10 @@
           </mc:Choice>
           <mc:Fallback>
             <w:pict>
+              <v:shapetype id="_x0000_t202" coordsize="21600,21600" o:spt="202" path="m,l,21600r21600,l21600,xe">
+                <v:stroke joinstyle="miter"/>
+                <v:path gradientshapeok="t" o:connecttype="rect"/>
+              </v:shapetype>
               <v:shape id="Textfeld 38" o:spid="_x0000_s1027" type="#_x0000_t202" style="position:absolute;left:0;text-align:left;margin-left:341.95pt;margin-top:30pt;width:1in;height:24.6pt;z-index:251665408;visibility:visible;mso-wrap-style:none;mso-height-percent:0;mso-wrap-distance-left:9pt;mso-wrap-distance-top:0;mso-wrap-distance-right:9pt;mso-wrap-distance-bottom:0;mso-position-horizontal:absolute;mso-position-horizontal-relative:text;mso-position-vertical:absolute;mso-position-vertical-relative:text;mso-height-percent:0;mso-height-relative:margin;v-text-anchor:top" o:gfxdata="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" filled="f" stroked="f">
                 <v:textbox>
                   <w:txbxContent>
@@ -1446,7 +1442,6 @@
           </mc:Fallback>
         </mc:AlternateContent>
       </w:r>
-      <w:proofErr w:type="spellStart"/>
       <w:r>
         <w:rPr>
           <w:sz w:val="44"/>
@@ -1455,9 +1450,8 @@
         </w:rPr>
         <w:t>Minesweeper</w:t>
       </w:r>
-      <w:proofErr w:type="spellEnd"/>
     </w:p>
-    <w:bookmarkStart w:id="0" w:name="_Toc516229633"/>
+    <w:bookmarkStart w:id="0" w:name="_Toc517342810"/>
     <w:p>
       <w:pPr>
         <w:pStyle w:val="berschrift1"/>
@@ -1522,7 +1516,7 @@
           </mc:Choice>
           <mc:Fallback>
             <w:pict>
-              <v:shapetype w14:anchorId="135B8288" id="_x0000_t32" coordsize="21600,21600" o:spt="32" o:oned="t" path="m,l21600,21600e" filled="f">
+              <v:shapetype w14:anchorId="1238675E" id="_x0000_t32" coordsize="21600,21600" o:spt="32" o:oned="t" path="m,l21600,21600e" filled="f">
                 <v:path arrowok="t" fillok="f" o:connecttype="none"/>
                 <o:lock v:ext="edit" shapetype="t"/>
               </v:shapetype>
@@ -1599,7 +1593,7 @@
           </mc:Choice>
           <mc:Fallback>
             <w:pict>
-              <v:shape w14:anchorId="7D1BC87D" id="Gerade Verbindung mit Pfeil 37" o:spid="_x0000_s1026" type="#_x0000_t32" style="position:absolute;margin-left:293.95pt;margin-top:16.95pt;width:7.2pt;height:24.7pt;flip:x;z-index:251664384;visibility:visible;mso-wrap-style:square;mso-width-percent:0;mso-height-percent:0;mso-wrap-distance-left:9pt;mso-wrap-distance-top:0;mso-wrap-distance-right:9pt;mso-wrap-distance-bottom:0;mso-position-horizontal:absolute;mso-position-horizontal-relative:text;mso-position-vertical:absolute;mso-position-vertical-relative:text;mso-width-percent:0;mso-height-percent:0;mso-width-relative:margin;mso-height-relative:margin" o:gfxdata="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" strokecolor="black [3200]" strokeweight="1.5pt">
+              <v:shape w14:anchorId="79730709" id="Gerade Verbindung mit Pfeil 37" o:spid="_x0000_s1026" type="#_x0000_t32" style="position:absolute;margin-left:293.95pt;margin-top:16.95pt;width:7.2pt;height:24.7pt;flip:x;z-index:251664384;visibility:visible;mso-wrap-style:square;mso-width-percent:0;mso-height-percent:0;mso-wrap-distance-left:9pt;mso-wrap-distance-top:0;mso-wrap-distance-right:9pt;mso-wrap-distance-bottom:0;mso-position-horizontal:absolute;mso-position-horizontal-relative:text;mso-position-vertical:absolute;mso-position-vertical-relative:text;mso-width-percent:0;mso-height-percent:0;mso-width-relative:margin;mso-height-relative:margin" o:gfxdata="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" strokecolor="black [3200]" strokeweight="1.5pt">
                 <v:stroke endarrow="block" joinstyle="miter"/>
               </v:shape>
             </w:pict>
@@ -2401,8 +2395,8 @@
                         <wps:cNvSpPr/>
                         <wps:spPr>
                           <a:xfrm>
-                            <a:off x="1211580" y="259050"/>
-                            <a:ext cx="228600" cy="228600"/>
+                            <a:off x="1211580" y="233045"/>
+                            <a:ext cx="261620" cy="254605"/>
                           </a:xfrm>
                           <a:prstGeom prst="smileyFace">
                             <a:avLst/>
@@ -2431,49 +2425,6 @@
                           <a:noAutofit/>
                         </wps:bodyPr>
                       </wps:wsp>
-                      <wps:wsp>
-                        <wps:cNvPr id="28" name="Ellipse 28"/>
-                        <wps:cNvSpPr/>
-                        <wps:spPr>
-                          <a:xfrm>
-                            <a:off x="198120" y="670560"/>
-                            <a:ext cx="2286000" cy="2194560"/>
-                          </a:xfrm>
-                          <a:prstGeom prst="ellipse">
-                            <a:avLst/>
-                          </a:prstGeom>
-                          <a:noFill/>
-                          <a:ln w="9525" cap="flat" cmpd="sng" algn="ctr">
-                            <a:solidFill>
-                              <a:srgbClr val="FF0000"/>
-                            </a:solidFill>
-                            <a:prstDash val="solid"/>
-                            <a:round/>
-                            <a:headEnd type="none" w="med" len="med"/>
-                            <a:tailEnd type="none" w="med" len="med"/>
-                          </a:ln>
-                        </wps:spPr>
-                        <wps:style>
-                          <a:lnRef idx="0">
-                            <a:scrgbClr r="0" g="0" b="0"/>
-                          </a:lnRef>
-                          <a:fillRef idx="0">
-                            <a:scrgbClr r="0" g="0" b="0"/>
-                          </a:fillRef>
-                          <a:effectRef idx="0">
-                            <a:scrgbClr r="0" g="0" b="0"/>
-                          </a:effectRef>
-                          <a:fontRef idx="minor">
-                            <a:schemeClr val="dk1"/>
-                          </a:fontRef>
-                        </wps:style>
-                        <wps:bodyPr rot="0" spcFirstLastPara="0" vertOverflow="overflow" horzOverflow="overflow" vert="horz" wrap="square" lIns="91440" tIns="45720" rIns="91440" bIns="45720" numCol="1" spcCol="0" rtlCol="0" fromWordArt="0" anchor="ctr" anchorCtr="0" forceAA="0" compatLnSpc="1">
-                          <a:prstTxWarp prst="textNoShape">
-                            <a:avLst/>
-                          </a:prstTxWarp>
-                          <a:noAutofit/>
-                        </wps:bodyPr>
-                      </wps:wsp>
                     </wpc:wpc>
                   </a:graphicData>
                 </a:graphic>
@@ -2482,7 +2433,7 @@
           </mc:Choice>
           <mc:Fallback>
             <w:pict>
-              <v:group id="Zeichenbereich 1" o:spid="_x0000_s1030" editas="canvas" style="position:absolute;margin-left:237.65pt;margin-top:16.85pt;width:209.4pt;height:238.2pt;z-index:-251658240" coordsize="26593,30251" o:gfxdata="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">
+              <v:group id="Zeichenbereich 1" o:spid="_x0000_s1030" editas="canvas" style="position:absolute;margin-left:237.65pt;margin-top:16.85pt;width:209.4pt;height:238.2pt;z-index:-251658240" coordsize="26593,30251" o:gfxdata="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">
                 <v:shapetype id="_x0000_t75" coordsize="21600,21600" o:spt="75" o:preferrelative="t" path="m@4@5l@4@11@9@11@9@5xe" filled="f" stroked="f">
                   <v:stroke joinstyle="miter"/>
                   <v:formulas>
@@ -2560,6 +2511,10 @@
                 <v:line id="Gerader Verbinder 23" o:spid="_x0000_s1053" style="position:absolute;visibility:visible;mso-wrap-style:square" from="2514,25679" to="24003,25679" o:connectortype="straight" o:gfxdata="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" strokecolor="#70ad47 [3209]" strokeweight="1pt">
                   <v:stroke joinstyle="miter"/>
                 </v:line>
+                <v:shapetype id="_x0000_t202" coordsize="21600,21600" o:spt="202" path="m,l,21600r21600,l21600,xe">
+                  <v:stroke joinstyle="miter"/>
+                  <v:path gradientshapeok="t" o:connecttype="rect"/>
+                </v:shapetype>
                 <v:shape id="Textfeld 24" o:spid="_x0000_s1054" type="#_x0000_t202" style="position:absolute;left:3683;top:1981;width:3632;height:3124;visibility:visible;mso-wrap-style:none;v-text-anchor:top" o:gfxdata="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" filled="f" stroked="f">
                   <v:textbox>
                     <w:txbxContent>
@@ -2611,10 +2566,9 @@
                   </v:handles>
                   <o:complex v:ext="view"/>
                 </v:shapetype>
-                <v:shape id="Smiley 26" o:spid="_x0000_s1056" type="#_x0000_t96" style="position:absolute;left:12115;top:2590;width:2286;height:2286;visibility:visible;mso-wrap-style:square;v-text-anchor:middle" o:gfxdata="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" fillcolor="#ffc000 [3207]" strokecolor="#7f5f00 [1607]" strokeweight="1pt">
+                <v:shape id="Smiley 26" o:spid="_x0000_s1056" type="#_x0000_t96" style="position:absolute;left:12115;top:2330;width:2617;height:2546;visibility:visible;mso-wrap-style:square;v-text-anchor:middle" o:gfxdata="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" fillcolor="#ffc000 [3207]" strokecolor="#7f5f00 [1607]" strokeweight="1pt">
                   <v:stroke joinstyle="miter"/>
                 </v:shape>
-                <v:oval id="Ellipse 28" o:spid="_x0000_s1057" style="position:absolute;left:1981;top:6705;width:22860;height:21946;visibility:visible;mso-wrap-style:square;v-text-anchor:middle" o:gfxdata="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" filled="f" strokecolor="red"/>
                 <w10:wrap type="tight"/>
               </v:group>
             </w:pict>
@@ -2691,12 +2645,10 @@
           </mc:Fallback>
         </mc:AlternateContent>
       </w:r>
-      <w:proofErr w:type="spellStart"/>
       <w:r>
         <w:t>Grid</w:t>
       </w:r>
       <w:bookmarkEnd w:id="0"/>
-      <w:proofErr w:type="spellEnd"/>
     </w:p>
     <w:p>
       <w:r>
@@ -2790,7 +2742,7 @@
           </mc:Choice>
           <mc:Fallback>
             <w:pict>
-              <v:shape id="Textfeld 32" o:spid="_x0000_s1058" type="#_x0000_t202" style="position:absolute;margin-left:209.95pt;margin-top:9.25pt;width:23.5pt;height:27pt;z-index:251660288;visibility:visible;mso-wrap-style:square;mso-width-percent:0;mso-height-percent:0;mso-wrap-distance-left:9pt;mso-wrap-distance-top:0;mso-wrap-distance-right:9pt;mso-wrap-distance-bottom:0;mso-position-horizontal:absolute;mso-position-horizontal-relative:text;mso-position-vertical:absolute;mso-position-vertical-relative:text;mso-width-percent:0;mso-height-percent:0;mso-width-relative:margin;mso-height-relative:margin;v-text-anchor:top" o:gfxdata="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" filled="f" stroked="f">
+              <v:shape id="Textfeld 32" o:spid="_x0000_s1057" type="#_x0000_t202" style="position:absolute;margin-left:209.95pt;margin-top:9.25pt;width:23.5pt;height:27pt;z-index:251660288;visibility:visible;mso-wrap-style:square;mso-width-percent:0;mso-height-percent:0;mso-wrap-distance-left:9pt;mso-wrap-distance-top:0;mso-wrap-distance-right:9pt;mso-wrap-distance-bottom:0;mso-position-horizontal:absolute;mso-position-horizontal-relative:text;mso-position-vertical:absolute;mso-position-vertical-relative:text;mso-width-percent:0;mso-height-percent:0;mso-width-relative:margin;mso-height-relative:margin;v-text-anchor:top" o:gfxdata="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" filled="f" stroked="f">
                 <v:textbox>
                   <w:txbxContent>
                     <w:p>
@@ -2835,13 +2787,13 @@
               <wp:anchor distT="0" distB="0" distL="114300" distR="114300" simplePos="0" relativeHeight="251659264" behindDoc="0" locked="0" layoutInCell="1" allowOverlap="1">
                 <wp:simplePos x="0" y="0"/>
                 <wp:positionH relativeFrom="column">
-                  <wp:posOffset>2864485</wp:posOffset>
+                  <wp:posOffset>2865755</wp:posOffset>
                 </wp:positionH>
                 <wp:positionV relativeFrom="paragraph">
-                  <wp:posOffset>68580</wp:posOffset>
+                  <wp:posOffset>71120</wp:posOffset>
                 </wp:positionV>
-                <wp:extent cx="459740" cy="525780"/>
-                <wp:effectExtent l="0" t="0" r="73660" b="64770"/>
+                <wp:extent cx="403860" cy="400050"/>
+                <wp:effectExtent l="0" t="0" r="53340" b="57150"/>
                 <wp:wrapNone/>
                 <wp:docPr id="29" name="Gerade Verbindung mit Pfeil 29"/>
                 <wp:cNvGraphicFramePr/>
@@ -2852,7 +2804,7 @@
                       <wps:spPr>
                         <a:xfrm>
                           <a:off x="0" y="0"/>
-                          <a:ext cx="459740" cy="525780"/>
+                          <a:ext cx="403860" cy="400050"/>
                         </a:xfrm>
                         <a:prstGeom prst="straightConnector1">
                           <a:avLst/>
@@ -2890,18 +2842,16 @@
           </mc:Choice>
           <mc:Fallback>
             <w:pict>
-              <v:shape w14:anchorId="78805123" id="Gerade Verbindung mit Pfeil 29" o:spid="_x0000_s1026" type="#_x0000_t32" style="position:absolute;margin-left:225.55pt;margin-top:5.4pt;width:36.2pt;height:41.4pt;z-index:251659264;visibility:visible;mso-wrap-style:square;mso-width-percent:0;mso-height-percent:0;mso-wrap-distance-left:9pt;mso-wrap-distance-top:0;mso-wrap-distance-right:9pt;mso-wrap-distance-bottom:0;mso-position-horizontal:absolute;mso-position-horizontal-relative:text;mso-position-vertical:absolute;mso-position-vertical-relative:text;mso-width-percent:0;mso-height-percent:0;mso-width-relative:margin;mso-height-relative:margin" o:gfxdata="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" strokecolor="black [3200]" strokeweight="1.5pt">
+              <v:shape w14:anchorId="3D9710E4" id="Gerade Verbindung mit Pfeil 29" o:spid="_x0000_s1026" type="#_x0000_t32" style="position:absolute;margin-left:225.65pt;margin-top:5.6pt;width:31.8pt;height:31.5pt;z-index:251659264;visibility:visible;mso-wrap-style:square;mso-width-percent:0;mso-height-percent:0;mso-wrap-distance-left:9pt;mso-wrap-distance-top:0;mso-wrap-distance-right:9pt;mso-wrap-distance-bottom:0;mso-position-horizontal:absolute;mso-position-horizontal-relative:text;mso-position-vertical:absolute;mso-position-vertical-relative:text;mso-width-percent:0;mso-height-percent:0;mso-width-relative:margin;mso-height-relative:margin" o:gfxdata="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" strokecolor="black [3200]" strokeweight="1.5pt">
                 <v:stroke endarrow="block" joinstyle="miter"/>
               </v:shape>
             </w:pict>
           </mc:Fallback>
         </mc:AlternateContent>
       </w:r>
-      <w:proofErr w:type="spellStart"/>
       <w:r>
         <w:t>Grid</w:t>
       </w:r>
-      <w:proofErr w:type="spellEnd"/>
     </w:p>
     <w:p>
       <w:pPr>
@@ -2911,11 +2861,92 @@
           <w:numId w:val="1"/>
         </w:numPr>
       </w:pPr>
-      <w:proofErr w:type="spellStart"/>
+      <w:r>
+        <w:rPr>
+          <w:noProof/>
+          <w:lang w:eastAsia="de-DE"/>
+        </w:rPr>
+        <mc:AlternateContent>
+          <mc:Choice Requires="wps">
+            <w:drawing>
+              <wp:anchor distT="0" distB="0" distL="114300" distR="114300" simplePos="0" relativeHeight="251669504" behindDoc="0" locked="0" layoutInCell="1" allowOverlap="1">
+                <wp:simplePos x="0" y="0"/>
+                <wp:positionH relativeFrom="column">
+                  <wp:posOffset>3215005</wp:posOffset>
+                </wp:positionH>
+                <wp:positionV relativeFrom="paragraph">
+                  <wp:posOffset>96520</wp:posOffset>
+                </wp:positionV>
+                <wp:extent cx="2260600" cy="2197100"/>
+                <wp:effectExtent l="0" t="0" r="25400" b="12700"/>
+                <wp:wrapNone/>
+                <wp:docPr id="27" name="Abgerundetes Rechteck 27"/>
+                <wp:cNvGraphicFramePr/>
+                <a:graphic xmlns:a="http://schemas.openxmlformats.org/drawingml/2006/main">
+                  <a:graphicData uri="http://schemas.microsoft.com/office/word/2010/wordprocessingShape">
+                    <wps:wsp>
+                      <wps:cNvSpPr/>
+                      <wps:spPr>
+                        <a:xfrm>
+                          <a:off x="0" y="0"/>
+                          <a:ext cx="2260600" cy="2197100"/>
+                        </a:xfrm>
+                        <a:prstGeom prst="roundRect">
+                          <a:avLst/>
+                        </a:prstGeom>
+                        <a:noFill/>
+                        <a:ln w="9525" cap="flat" cmpd="sng" algn="ctr">
+                          <a:solidFill>
+                            <a:srgbClr val="FF0000"/>
+                          </a:solidFill>
+                          <a:prstDash val="solid"/>
+                          <a:round/>
+                          <a:headEnd type="none" w="med" len="med"/>
+                          <a:tailEnd type="none" w="med" len="med"/>
+                        </a:ln>
+                      </wps:spPr>
+                      <wps:style>
+                        <a:lnRef idx="0">
+                          <a:scrgbClr r="0" g="0" b="0"/>
+                        </a:lnRef>
+                        <a:fillRef idx="0">
+                          <a:scrgbClr r="0" g="0" b="0"/>
+                        </a:fillRef>
+                        <a:effectRef idx="0">
+                          <a:scrgbClr r="0" g="0" b="0"/>
+                        </a:effectRef>
+                        <a:fontRef idx="minor">
+                          <a:schemeClr val="dk1"/>
+                        </a:fontRef>
+                      </wps:style>
+                      <wps:bodyPr rot="0" spcFirstLastPara="0" vertOverflow="overflow" horzOverflow="overflow" vert="horz" wrap="square" lIns="91440" tIns="45720" rIns="91440" bIns="45720" numCol="1" spcCol="0" rtlCol="0" fromWordArt="0" anchor="ctr" anchorCtr="0" forceAA="0" compatLnSpc="1">
+                        <a:prstTxWarp prst="textNoShape">
+                          <a:avLst/>
+                        </a:prstTxWarp>
+                        <a:noAutofit/>
+                      </wps:bodyPr>
+                    </wps:wsp>
+                  </a:graphicData>
+                </a:graphic>
+                <wp14:sizeRelH relativeFrom="margin">
+                  <wp14:pctWidth>0</wp14:pctWidth>
+                </wp14:sizeRelH>
+                <wp14:sizeRelV relativeFrom="margin">
+                  <wp14:pctHeight>0</wp14:pctHeight>
+                </wp14:sizeRelV>
+              </wp:anchor>
+            </w:drawing>
+          </mc:Choice>
+          <mc:Fallback>
+            <w:pict>
+              <v:roundrect w14:anchorId="305C8838" id="Abgerundetes Rechteck 27" o:spid="_x0000_s1026" style="position:absolute;margin-left:253.15pt;margin-top:7.6pt;width:178pt;height:173pt;z-index:251669504;visibility:visible;mso-wrap-style:square;mso-width-percent:0;mso-height-percent:0;mso-wrap-distance-left:9pt;mso-wrap-distance-top:0;mso-wrap-distance-right:9pt;mso-wrap-distance-bottom:0;mso-position-horizontal:absolute;mso-position-horizontal-relative:text;mso-position-vertical:absolute;mso-position-vertical-relative:text;mso-width-percent:0;mso-height-percent:0;mso-width-relative:margin;mso-height-relative:margin;v-text-anchor:middle" arcsize="10923f" o:gfxdata="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" filled="f" strokecolor="red"/>
+            </w:pict>
+          </mc:Fallback>
+        </mc:AlternateContent>
+      </w:r>
       <w:r>
         <w:t>Timer</w:t>
       </w:r>
-      <w:proofErr w:type="spellEnd"/>
     </w:p>
     <w:p>
       <w:pPr>
@@ -2937,13 +2968,8 @@
           <w:numId w:val="1"/>
         </w:numPr>
       </w:pPr>
-      <w:proofErr w:type="spellStart"/>
-      <w:r>
-        <w:t>Reset</w:t>
-      </w:r>
-      <w:proofErr w:type="spellEnd"/>
-      <w:r>
-        <w:t xml:space="preserve"> Button</w:t>
+      <w:r>
+        <w:t>Reset Button</w:t>
       </w:r>
     </w:p>
     <w:p/>
@@ -2951,7 +2977,7 @@
       <w:pPr>
         <w:pStyle w:val="berschrift1"/>
       </w:pPr>
-      <w:bookmarkStart w:id="1" w:name="_Toc516229634"/>
+      <w:bookmarkStart w:id="1" w:name="_Toc517342811"/>
       <w:r>
         <w:t>Regeln</w:t>
       </w:r>
@@ -2993,7 +3019,7 @@
       <w:pPr>
         <w:pStyle w:val="berschrift1"/>
       </w:pPr>
-      <w:bookmarkStart w:id="2" w:name="_Toc516229635"/>
+      <w:bookmarkStart w:id="2" w:name="_Toc517342812"/>
       <w:r>
         <w:t>Schwierigkeitsgrad</w:t>
       </w:r>
@@ -3090,222 +3116,212 @@
         <w:t>Max. 667 Minen (93% der Felder)</w:t>
       </w:r>
     </w:p>
-    <w:p/>
     <w:p>
       <w:pPr>
-        <w:pStyle w:val="berschrift1"/>
+        <w:tabs>
+          <w:tab w:val="left" w:pos="3240"/>
+        </w:tabs>
       </w:pPr>
-      <w:bookmarkStart w:id="3" w:name="_Toc516229636"/>
-      <w:r>
-        <w:t>Game States</w:t>
-      </w:r>
-      <w:bookmarkEnd w:id="3"/>
-    </w:p>
-    <w:p/>
-    <w:p>
-      <w:r>
-        <w:t>Standar</w:t>
-      </w:r>
-      <w:r>
-        <w:t xml:space="preserve">d </w:t>
-      </w:r>
-      <w:r>
-        <w:sym w:font="Wingdings" w:char="F0E8"/>
-      </w:r>
-      <w:r>
-        <w:t xml:space="preserve"> </w:t>
-      </w:r>
-      <w:r>
-        <w:t xml:space="preserve">Zugedecktes </w:t>
-      </w:r>
-      <w:proofErr w:type="spellStart"/>
-      <w:r>
-        <w:t>Grid</w:t>
-      </w:r>
-      <w:proofErr w:type="spellEnd"/>
-      <w:r>
-        <w:t xml:space="preserve"> </w:t>
-      </w:r>
-    </w:p>
-    <w:p>
-      <w:bookmarkStart w:id="4" w:name="_GoBack"/>
-      <w:bookmarkEnd w:id="4"/>
-      <w:r>
-        <w:t>Start</w:t>
-      </w:r>
-      <w:r>
-        <w:t xml:space="preserve"> </w:t>
-      </w:r>
-      <w:r>
-        <w:sym w:font="Wingdings" w:char="F0E8"/>
-      </w:r>
-      <w:r>
-        <w:t xml:space="preserve"> </w:t>
-      </w:r>
-      <w:proofErr w:type="spellStart"/>
-      <w:r>
-        <w:t>Grid</w:t>
-      </w:r>
-      <w:proofErr w:type="spellEnd"/>
-      <w:r>
-        <w:t xml:space="preserve"> Generation</w:t>
-      </w:r>
-      <w:r>
-        <w:t xml:space="preserve"> </w:t>
-      </w:r>
-      <w:r>
-        <w:sym w:font="Wingdings" w:char="F0E8"/>
-      </w:r>
-      <w:r>
-        <w:t xml:space="preserve"> </w:t>
-      </w:r>
-      <w:r>
-        <w:t xml:space="preserve">Bomben Anzahl festlegen anhand der Angegebenen Menge </w:t>
-      </w:r>
-      <w:r>
-        <w:sym w:font="Wingdings" w:char="F0E8"/>
-      </w:r>
-      <w:r>
-        <w:t xml:space="preserve"> </w:t>
-      </w:r>
-      <w:r>
-        <w:t>0-Stellen</w:t>
-      </w:r>
-      <w:r>
-        <w:t xml:space="preserve"> </w:t>
-      </w:r>
-      <w:r>
-        <w:t>werden zu Leer</w:t>
-      </w:r>
-    </w:p>
-    <w:p>
-      <w:r>
-        <w:t>Bei Klick</w:t>
-      </w:r>
-      <w:r>
-        <w:t xml:space="preserve"> </w:t>
-      </w:r>
-      <w:r>
-        <w:sym w:font="Wingdings" w:char="F0E8"/>
-      </w:r>
-      <w:r>
-        <w:tab/>
-        <w:t xml:space="preserve">Links </w:t>
-      </w:r>
-      <w:r>
-        <w:sym w:font="Wingdings" w:char="F0E8"/>
-      </w:r>
-      <w:r>
-        <w:t xml:space="preserve"> </w:t>
-      </w:r>
-      <w:r>
-        <w:t>W</w:t>
-      </w:r>
-      <w:r>
-        <w:t xml:space="preserve">enn </w:t>
-      </w:r>
-      <w:r>
-        <w:t>(</w:t>
-      </w:r>
-      <w:r>
-        <w:t>erstes Feld &amp;&amp; Bombe unter dem Feld</w:t>
-      </w:r>
-    </w:p>
-    <w:p>
-      <w:r>
-        <w:tab/>
-      </w:r>
-      <w:r>
-        <w:tab/>
-      </w:r>
-      <w:r>
-        <w:tab/>
-      </w:r>
-      <w:r>
-        <w:tab/>
-        <w:t>Bombe verschieben</w:t>
-      </w:r>
-    </w:p>
-    <w:p>
-      <w:r>
-        <w:tab/>
-      </w:r>
-      <w:r>
-        <w:tab/>
-      </w:r>
-      <w:r>
-        <w:tab/>
-      </w:r>
-      <w:r>
-        <w:tab/>
-        <w:t xml:space="preserve">|| </w:t>
-      </w:r>
-      <w:r>
-        <w:t>Wenn 0</w:t>
-      </w:r>
-      <w:r>
-        <w:t>)</w:t>
-      </w:r>
-    </w:p>
-    <w:p>
-      <w:r>
-        <w:tab/>
-      </w:r>
-      <w:r>
-        <w:tab/>
-      </w:r>
-      <w:r>
-        <w:tab/>
-      </w:r>
-      <w:r>
-        <w:tab/>
-      </w:r>
-      <w:r>
-        <w:tab/>
-      </w:r>
-      <w:r>
-        <w:t>Alle anliegenden 0 Felder aufdecken</w:t>
-      </w:r>
-    </w:p>
-    <w:p>
-      <w:r>
-        <w:tab/>
-      </w:r>
-      <w:r>
-        <w:tab/>
-        <w:t xml:space="preserve">(Rechts </w:t>
-      </w:r>
-      <w:r>
-        <w:sym w:font="Wingdings" w:char="F0E8"/>
-      </w:r>
-      <w:r>
-        <w:t xml:space="preserve"> Fahne setzten)</w:t>
-      </w:r>
-    </w:p>
-    <w:p>
-      <w:proofErr w:type="spellStart"/>
-      <w:r>
-        <w:t>Reset</w:t>
-      </w:r>
-      <w:proofErr w:type="spellEnd"/>
-      <w:r>
-        <w:t xml:space="preserve"> </w:t>
-      </w:r>
-      <w:r>
-        <w:sym w:font="Wingdings" w:char="F0E8"/>
-      </w:r>
-      <w:r>
-        <w:t xml:space="preserve"> Auf Standard zurück stellen</w:t>
-      </w:r>
-      <w:r>
-        <w:t xml:space="preserve"> &amp; alle Felder verdecken</w:t>
-      </w:r>
     </w:p>
     <w:p>
       <w:pPr>
         <w:pStyle w:val="berschrift1"/>
       </w:pPr>
-      <w:bookmarkStart w:id="5" w:name="_Toc516229637"/>
+      <w:bookmarkStart w:id="3" w:name="_Toc517342813"/>
+      <w:r>
+        <w:t>Game States</w:t>
+      </w:r>
+      <w:bookmarkEnd w:id="3"/>
+    </w:p>
+    <w:p/>
+    <w:p>
+      <w:r>
+        <w:t>Standar</w:t>
+      </w:r>
+      <w:r>
+        <w:t xml:space="preserve">d </w:t>
+      </w:r>
+      <w:r>
+        <w:sym w:font="Wingdings" w:char="F0E8"/>
+      </w:r>
+      <w:r>
+        <w:t xml:space="preserve"> </w:t>
+      </w:r>
+      <w:r>
+        <w:t xml:space="preserve">Zugedecktes Grid </w:t>
+      </w:r>
+    </w:p>
+    <w:p>
+      <w:r>
+        <w:t>Start</w:t>
+      </w:r>
+      <w:r>
+        <w:t xml:space="preserve"> </w:t>
+      </w:r>
+      <w:r>
+        <w:sym w:font="Wingdings" w:char="F0E8"/>
+      </w:r>
+      <w:r>
+        <w:t xml:space="preserve"> </w:t>
+      </w:r>
+      <w:r>
+        <w:t>Grid Generation</w:t>
+      </w:r>
+      <w:r>
+        <w:t xml:space="preserve"> </w:t>
+      </w:r>
+      <w:r>
+        <w:sym w:font="Wingdings" w:char="F0E8"/>
+      </w:r>
+      <w:r>
+        <w:t xml:space="preserve"> </w:t>
+      </w:r>
+      <w:r>
+        <w:t xml:space="preserve">Bomben Anzahl festlegen anhand der Angegebenen Menge </w:t>
+      </w:r>
+      <w:r>
+        <w:sym w:font="Wingdings" w:char="F0E8"/>
+      </w:r>
+      <w:r>
+        <w:t xml:space="preserve"> </w:t>
+      </w:r>
+      <w:r>
+        <w:t>0-Stellen</w:t>
+      </w:r>
+      <w:r>
+        <w:t xml:space="preserve"> </w:t>
+      </w:r>
+      <w:r>
+        <w:t>werden zu Leer</w:t>
+      </w:r>
+    </w:p>
+    <w:p>
+      <w:r>
+        <w:t>Bei Klick</w:t>
+      </w:r>
+      <w:r>
+        <w:t xml:space="preserve"> </w:t>
+      </w:r>
+      <w:r>
+        <w:sym w:font="Wingdings" w:char="F0E8"/>
+      </w:r>
+      <w:r>
+        <w:tab/>
+        <w:t xml:space="preserve">Links </w:t>
+      </w:r>
+      <w:r>
+        <w:sym w:font="Wingdings" w:char="F0E8"/>
+      </w:r>
+      <w:r>
+        <w:t xml:space="preserve"> </w:t>
+      </w:r>
+      <w:r>
+        <w:t>W</w:t>
+      </w:r>
+      <w:r>
+        <w:t xml:space="preserve">enn </w:t>
+      </w:r>
+      <w:r>
+        <w:t>(</w:t>
+      </w:r>
+      <w:r>
+        <w:t>erstes Feld &amp;&amp; Bombe unter dem Feld</w:t>
+      </w:r>
+    </w:p>
+    <w:p>
+      <w:r>
+        <w:tab/>
+      </w:r>
+      <w:r>
+        <w:tab/>
+      </w:r>
+      <w:r>
+        <w:tab/>
+      </w:r>
+      <w:r>
+        <w:tab/>
+        <w:t>Bombe verschieben</w:t>
+      </w:r>
+    </w:p>
+    <w:p>
+      <w:r>
+        <w:tab/>
+      </w:r>
+      <w:r>
+        <w:tab/>
+      </w:r>
+      <w:r>
+        <w:tab/>
+      </w:r>
+      <w:r>
+        <w:tab/>
+        <w:t xml:space="preserve">|| </w:t>
+      </w:r>
+      <w:r>
+        <w:t>Wenn 0</w:t>
+      </w:r>
+      <w:r>
+        <w:t>)</w:t>
+      </w:r>
+    </w:p>
+    <w:p>
+      <w:r>
+        <w:tab/>
+      </w:r>
+      <w:r>
+        <w:tab/>
+      </w:r>
+      <w:r>
+        <w:tab/>
+      </w:r>
+      <w:r>
+        <w:tab/>
+      </w:r>
+      <w:r>
+        <w:tab/>
+      </w:r>
+      <w:r>
+        <w:t>Alle anliegenden 0 Felder aufdecken</w:t>
+      </w:r>
+    </w:p>
+    <w:p>
+      <w:r>
+        <w:tab/>
+      </w:r>
+      <w:r>
+        <w:tab/>
+      </w:r>
+      <w:bookmarkStart w:id="4" w:name="_GoBack"/>
+      <w:bookmarkEnd w:id="4"/>
+      <w:r>
+        <w:t xml:space="preserve">Rechts </w:t>
+      </w:r>
+      <w:r>
+        <w:sym w:font="Wingdings" w:char="F0E8"/>
+      </w:r>
+      <w:r>
+        <w:t xml:space="preserve"> Fahne setzten</w:t>
+      </w:r>
+    </w:p>
+    <w:p>
+      <w:r>
+        <w:t xml:space="preserve">Reset </w:t>
+      </w:r>
+      <w:r>
+        <w:sym w:font="Wingdings" w:char="F0E8"/>
+      </w:r>
+      <w:r>
+        <w:t xml:space="preserve"> Auf Standard zurück stellen</w:t>
+      </w:r>
+      <w:r>
+        <w:t xml:space="preserve"> &amp; alle Felder verdecken</w:t>
+      </w:r>
+    </w:p>
+    <w:p>
+      <w:pPr>
+        <w:pStyle w:val="berschrift1"/>
+      </w:pPr>
+      <w:bookmarkStart w:id="5" w:name="_Toc517342814"/>
       <w:r>
         <w:lastRenderedPageBreak/>
         <w:t>Varianten</w:t>
@@ -3317,7 +3333,7 @@
       <w:pPr>
         <w:pStyle w:val="berschrift2"/>
       </w:pPr>
-      <w:bookmarkStart w:id="6" w:name="_Toc516229638"/>
+      <w:bookmarkStart w:id="6" w:name="_Toc517342815"/>
       <w:r>
         <w:t xml:space="preserve">4D </w:t>
       </w:r>
@@ -3325,15 +3341,11 @@
         <w:t>–</w:t>
       </w:r>
       <w:r>
-        <w:t xml:space="preserve"> </w:t>
-      </w:r>
-      <w:proofErr w:type="spellStart"/>
-      <w:r>
-        <w:t>Minesweeper</w:t>
+        <w:t xml:space="preserve"> Minesweeper</w:t>
       </w:r>
       <w:bookmarkEnd w:id="6"/>
-      <w:proofErr w:type="spellEnd"/>
     </w:p>
+    <w:p/>
     <w:sectPr>
       <w:pgSz w:w="11906" w:h="16838"/>
       <w:pgMar w:top="1417" w:right="1417" w:bottom="1134" w:left="1417" w:header="708" w:footer="708" w:gutter="0"/>
@@ -4260,7 +4272,10 @@
   </w:compat>
   <w:rsids>
     <w:rsidRoot w:val="00976923"/>
+    <w:rsid w:val="004B14ED"/>
+    <w:rsid w:val="00533627"/>
     <w:rsid w:val="00976923"/>
+    <w:rsid w:val="00A20293"/>
     <w:rsid w:val="00B60CEF"/>
   </w:rsids>
   <m:mathPr>
@@ -5020,7 +5035,7 @@
 </file>
 
 <file path=customXml/itemProps2.xml><?xml version="1.0" encoding="utf-8"?>
-<ds:datastoreItem xmlns:ds="http://schemas.openxmlformats.org/officeDocument/2006/customXml" ds:itemID="{89723E21-3753-4966-B124-5F0BF5A96C93}">
+<ds:datastoreItem xmlns:ds="http://schemas.openxmlformats.org/officeDocument/2006/customXml" ds:itemID="{1819FD77-7CBD-4929-AF27-7D45110550CB}">
   <ds:schemaRefs>
     <ds:schemaRef ds:uri="http://schemas.openxmlformats.org/officeDocument/2006/bibliography"/>
   </ds:schemaRefs>

</xml_diff>